<commit_message>
2. Increased Integral to 0.05
</commit_message>
<xml_diff>
--- a/Change Log.docx
+++ b/Change Log.docx
@@ -58,8 +58,28 @@
           </wp:inline>
         </w:drawing>
       </w:r>
+    </w:p>
+    <w:p>
+      <w:pPr>
+        <w:pStyle w:val="ListParagraph"/>
+      </w:pPr>
+    </w:p>
+    <w:p>
+      <w:pPr>
+        <w:pStyle w:val="ListParagraph"/>
+        <w:numPr>
+          <w:ilvl w:val="0"/>
+          <w:numId w:val="1"/>
+        </w:numPr>
+      </w:pPr>
+      <w:r>
+        <w:t>With 0.01 Integral, off set error is still there. For 200 it sits at 186-187. Increased Integral to .05</w:t>
+      </w:r>
       <w:bookmarkStart w:id="0" w:name="_GoBack"/>
       <w:bookmarkEnd w:id="0"/>
+      <w:r>
+        <w:t xml:space="preserve"> </w:t>
+      </w:r>
     </w:p>
     <w:sectPr>
       <w:pgSz w:w="12240" w:h="15840"/>

</xml_diff>

<commit_message>
3. Integrator added in timer interrupt
</commit_message>
<xml_diff>
--- a/Change Log.docx
+++ b/Change Log.docx
@@ -73,13 +73,75 @@
         </w:numPr>
       </w:pPr>
       <w:r>
-        <w:t>With 0.01 Integral, off set error is still there. For 200 it sits at 186-187. Increased Integral to .05</w:t>
+        <w:t xml:space="preserve">With 0.01 Integral, off set error is still there. For 200 it sits at 186-187. Increased Integral to .05 </w:t>
+      </w:r>
+    </w:p>
+    <w:p>
+      <w:pPr>
+        <w:pStyle w:val="ListParagraph"/>
+        <w:numPr>
+          <w:ilvl w:val="0"/>
+          <w:numId w:val="1"/>
+        </w:numPr>
+      </w:pPr>
+      <w:r>
+        <w:t>Added Integrator checker in timer interrupt. For some reason this doesn’t work outside of interrupt.</w:t>
+      </w:r>
+    </w:p>
+    <w:p>
+      <w:pPr>
+        <w:pStyle w:val="ListParagraph"/>
+      </w:pPr>
+      <w:r>
+        <w:rPr>
+          <w:noProof/>
+        </w:rPr>
+        <w:drawing>
+          <wp:inline distT="0" distB="0" distL="0" distR="0" wp14:anchorId="4CC17324" wp14:editId="094D545B">
+            <wp:extent cx="3914775" cy="2238375"/>
+            <wp:effectExtent l="0" t="0" r="9525" b="9525"/>
+            <wp:docPr id="2" name="Picture 2"/>
+            <wp:cNvGraphicFramePr>
+              <a:graphicFrameLocks xmlns:a="http://schemas.openxmlformats.org/drawingml/2006/main" noChangeAspect="1"/>
+            </wp:cNvGraphicFramePr>
+            <a:graphic xmlns:a="http://schemas.openxmlformats.org/drawingml/2006/main">
+              <a:graphicData uri="http://schemas.openxmlformats.org/drawingml/2006/picture">
+                <pic:pic xmlns:pic="http://schemas.openxmlformats.org/drawingml/2006/picture">
+                  <pic:nvPicPr>
+                    <pic:cNvPr id="0" name=""/>
+                    <pic:cNvPicPr/>
+                  </pic:nvPicPr>
+                  <pic:blipFill>
+                    <a:blip r:embed="rId7"/>
+                    <a:stretch>
+                      <a:fillRect/>
+                    </a:stretch>
+                  </pic:blipFill>
+                  <pic:spPr>
+                    <a:xfrm>
+                      <a:off x="0" y="0"/>
+                      <a:ext cx="3914775" cy="2238375"/>
+                    </a:xfrm>
+                    <a:prstGeom prst="rect">
+                      <a:avLst/>
+                    </a:prstGeom>
+                  </pic:spPr>
+                </pic:pic>
+              </a:graphicData>
+            </a:graphic>
+          </wp:inline>
+        </w:drawing>
+      </w:r>
+    </w:p>
+    <w:p>
+      <w:pPr>
+        <w:pStyle w:val="ListParagraph"/>
+      </w:pPr>
+      <w:r>
+        <w:t>Outside of this interrupt, integrator rests itself for unknown reason.</w:t>
       </w:r>
       <w:bookmarkStart w:id="0" w:name="_GoBack"/>
       <w:bookmarkEnd w:id="0"/>
-      <w:r>
-        <w:t xml:space="preserve"> </w:t>
-      </w:r>
     </w:p>
     <w:sectPr>
       <w:pgSz w:w="12240" w:h="15840"/>

</xml_diff>

<commit_message>
QRD-144 Also added Change Log
</commit_message>
<xml_diff>
--- a/Change Log.docx
+++ b/Change Log.docx
@@ -140,8 +140,65 @@
       <w:r>
         <w:t>Outside of this interrupt, integrator rests itself for unknown reason.</w:t>
       </w:r>
+    </w:p>
+    <w:p>
+      <w:pPr>
+        <w:pStyle w:val="ListParagraph"/>
+        <w:numPr>
+          <w:ilvl w:val="0"/>
+          <w:numId w:val="1"/>
+        </w:numPr>
+      </w:pPr>
       <w:bookmarkStart w:id="0" w:name="_GoBack"/>
-      <w:bookmarkEnd w:id="0"/>
+      <w:r>
+        <w:t>Moved PID calculations out of ADC interrupt.  QRD -144</w:t>
+      </w:r>
+    </w:p>
+    <w:bookmarkEnd w:id="0"/>
+    <w:p>
+      <w:pPr>
+        <w:pStyle w:val="ListParagraph"/>
+      </w:pPr>
+      <w:r>
+        <w:rPr>
+          <w:noProof/>
+        </w:rPr>
+        <w:drawing>
+          <wp:inline distT="0" distB="0" distL="0" distR="0" wp14:anchorId="00659E10" wp14:editId="556D87AE">
+            <wp:extent cx="5372100" cy="1581150"/>
+            <wp:effectExtent l="0" t="0" r="0" b="0"/>
+            <wp:docPr id="3" name="Picture 3"/>
+            <wp:cNvGraphicFramePr>
+              <a:graphicFrameLocks xmlns:a="http://schemas.openxmlformats.org/drawingml/2006/main" noChangeAspect="1"/>
+            </wp:cNvGraphicFramePr>
+            <a:graphic xmlns:a="http://schemas.openxmlformats.org/drawingml/2006/main">
+              <a:graphicData uri="http://schemas.openxmlformats.org/drawingml/2006/picture">
+                <pic:pic xmlns:pic="http://schemas.openxmlformats.org/drawingml/2006/picture">
+                  <pic:nvPicPr>
+                    <pic:cNvPr id="0" name=""/>
+                    <pic:cNvPicPr/>
+                  </pic:nvPicPr>
+                  <pic:blipFill>
+                    <a:blip r:embed="rId8"/>
+                    <a:stretch>
+                      <a:fillRect/>
+                    </a:stretch>
+                  </pic:blipFill>
+                  <pic:spPr>
+                    <a:xfrm>
+                      <a:off x="0" y="0"/>
+                      <a:ext cx="5372100" cy="1581150"/>
+                    </a:xfrm>
+                    <a:prstGeom prst="rect">
+                      <a:avLst/>
+                    </a:prstGeom>
+                  </pic:spPr>
+                </pic:pic>
+              </a:graphicData>
+            </a:graphic>
+          </wp:inline>
+        </w:drawing>
+      </w:r>
     </w:p>
     <w:sectPr>
       <w:pgSz w:w="12240" w:h="15840"/>

</xml_diff>